<commit_message>
Change file in folder
</commit_message>
<xml_diff>
--- a/documentation/SNEII/WMaj_PLach_sneii_artykku_13_04.docx
+++ b/documentation/SNEII/WMaj_PLach_sneii_artykku_13_04.docx
@@ -679,7 +679,7 @@
                 <wp:positionV relativeFrom="paragraph">
                   <wp:posOffset>41275</wp:posOffset>
                 </wp:positionV>
-                <wp:extent cx="2678430" cy="2712720"/>
+                <wp:extent cx="2679065" cy="2713355"/>
                 <wp:effectExtent l="0" t="0" r="0" b="0"/>
                 <wp:wrapSquare wrapText="largest"/>
                 <wp:docPr id="1" name="Ramka1"/>
@@ -690,7 +690,7 @@
                       <wps:spPr>
                         <a:xfrm>
                           <a:off x="0" y="0"/>
-                          <a:ext cx="2677680" cy="2712240"/>
+                          <a:ext cx="2678400" cy="2712600"/>
                         </a:xfrm>
                         <a:prstGeom prst="rect">
                           <a:avLst/>
@@ -817,7 +817,7 @@
                           </w:p>
                         </w:txbxContent>
                       </wps:txbx>
-                      <wps:bodyPr lIns="0" rIns="0" tIns="0" bIns="0">
+                      <wps:bodyPr lIns="0" rIns="0" tIns="0" bIns="0" anchor="t">
                         <a:noAutofit/>
                       </wps:bodyPr>
                     </wps:wsp>
@@ -828,7 +828,7 @@
           </mc:Choice>
           <mc:Fallback>
             <w:pict>
-              <v:rect id="shape_0" ID="Ramka1" fillcolor="white" stroked="f" style="position:absolute;margin-left:73.25pt;margin-top:3.25pt;width:210.8pt;height:213.5pt;mso-wrap-style:square;v-text-anchor:top">
+              <v:rect id="shape_0" ID="Ramka1" path="m0,0l-2147483645,0l-2147483645,-2147483646l0,-2147483646xe" fillcolor="white" stroked="f" o:allowincell="f" style="position:absolute;margin-left:73.25pt;margin-top:3.25pt;width:210.85pt;height:213.55pt;mso-wrap-style:square;v-text-anchor:top">
                 <v:fill o:detectmouseclick="t" type="solid" color2="black"/>
                 <v:stroke color="#3465a4" joinstyle="round" endcap="flat"/>
                 <v:textbox>
@@ -861,7 +861,7 @@
                                     </pic:cNvPicPr>
                                   </pic:nvPicPr>
                                   <pic:blipFill>
-                                    <a:blip r:embed="rId2"/>
+                                    <a:blip r:embed="rId3"/>
                                     <a:stretch>
                                       <a:fillRect/>
                                     </a:stretch>
@@ -1223,7 +1223,7 @@
         <mc:AlternateContent>
           <mc:Choice Requires="wps">
             <w:drawing>
-              <wp:anchor behindDoc="0" distT="0" distB="0" distL="0" distR="0" simplePos="0" locked="0" layoutInCell="0" allowOverlap="1" relativeHeight="3">
+              <wp:anchor behindDoc="0" distT="0" distB="0" distL="0" distR="0" simplePos="0" locked="0" layoutInCell="0" allowOverlap="1" relativeHeight="4">
                 <wp:simplePos x="0" y="0"/>
                 <wp:positionH relativeFrom="column">
                   <wp:align>center</wp:align>
@@ -1231,7 +1231,7 @@
                 <wp:positionV relativeFrom="paragraph">
                   <wp:posOffset>635</wp:posOffset>
                 </wp:positionV>
-                <wp:extent cx="2678430" cy="2903220"/>
+                <wp:extent cx="2679065" cy="2903855"/>
                 <wp:effectExtent l="0" t="0" r="0" b="0"/>
                 <wp:wrapTopAndBottom/>
                 <wp:docPr id="5" name="Ramka2"/>
@@ -1242,7 +1242,7 @@
                       <wps:spPr>
                         <a:xfrm>
                           <a:off x="0" y="0"/>
-                          <a:ext cx="2677680" cy="2902680"/>
+                          <a:ext cx="2678400" cy="2903400"/>
                         </a:xfrm>
                         <a:prstGeom prst="rect">
                           <a:avLst/>
@@ -1291,7 +1291,7 @@
                                           </pic:cNvPicPr>
                                         </pic:nvPicPr>
                                         <pic:blipFill>
-                                          <a:blip r:embed="rId3"/>
+                                          <a:blip r:embed="rId4"/>
                                           <a:stretch>
                                             <a:fillRect/>
                                           </a:stretch>
@@ -1370,7 +1370,7 @@
                           </w:p>
                         </w:txbxContent>
                       </wps:txbx>
-                      <wps:bodyPr lIns="0" rIns="0" tIns="0" bIns="0">
+                      <wps:bodyPr lIns="0" rIns="0" tIns="0" bIns="0" anchor="t">
                         <a:noAutofit/>
                       </wps:bodyPr>
                     </wps:wsp>
@@ -1381,7 +1381,7 @@
           </mc:Choice>
           <mc:Fallback>
             <w:pict>
-              <v:rect id="shape_0" ID="Ramka2" fillcolor="white" stroked="f" style="position:absolute;margin-left:73.15pt;margin-top:0.05pt;width:210.8pt;height:228.5pt;mso-wrap-style:square;v-text-anchor:top;mso-position-horizontal:center">
+              <v:rect id="shape_0" ID="Ramka2" path="m0,0l-2147483645,0l-2147483645,-2147483646l0,-2147483646xe" fillcolor="white" stroked="f" o:allowincell="f" style="position:absolute;margin-left:73.15pt;margin-top:0.05pt;width:210.85pt;height:228.55pt;mso-wrap-style:square;v-text-anchor:top;mso-position-horizontal:center">
                 <v:fill o:detectmouseclick="t" type="solid" color2="black"/>
                 <v:stroke color="#3465a4" joinstyle="round" endcap="flat"/>
                 <v:textbox>
@@ -1415,7 +1415,7 @@
                                     </pic:cNvPicPr>
                                   </pic:nvPicPr>
                                   <pic:blipFill>
-                                    <a:blip r:embed="rId3"/>
+                                    <a:blip r:embed="rId5"/>
                                     <a:stretch>
                                       <a:fillRect/>
                                     </a:stretch>
@@ -1552,7 +1552,7 @@
         <mc:AlternateContent>
           <mc:Choice Requires="wps">
             <w:drawing>
-              <wp:anchor behindDoc="0" distT="0" distB="0" distL="0" distR="0" simplePos="0" locked="0" layoutInCell="0" allowOverlap="1" relativeHeight="4">
+              <wp:anchor behindDoc="0" distT="0" distB="0" distL="0" distR="0" simplePos="0" locked="0" layoutInCell="0" allowOverlap="1" relativeHeight="6">
                 <wp:simplePos x="0" y="0"/>
                 <wp:positionH relativeFrom="column">
                   <wp:align>center</wp:align>
@@ -1560,7 +1560,7 @@
                 <wp:positionV relativeFrom="paragraph">
                   <wp:posOffset>635</wp:posOffset>
                 </wp:positionV>
-                <wp:extent cx="2345055" cy="2331720"/>
+                <wp:extent cx="2345690" cy="2332355"/>
                 <wp:effectExtent l="0" t="0" r="0" b="0"/>
                 <wp:wrapTopAndBottom/>
                 <wp:docPr id="9" name="Ramka3"/>
@@ -1571,7 +1571,7 @@
                       <wps:spPr>
                         <a:xfrm>
                           <a:off x="0" y="0"/>
-                          <a:ext cx="2344320" cy="2331000"/>
+                          <a:ext cx="2345040" cy="2331720"/>
                         </a:xfrm>
                         <a:prstGeom prst="rect">
                           <a:avLst/>
@@ -1621,7 +1621,7 @@
                                           </pic:cNvPicPr>
                                         </pic:nvPicPr>
                                         <pic:blipFill>
-                                          <a:blip r:embed="rId4"/>
+                                          <a:blip r:embed="rId6"/>
                                           <a:stretch>
                                             <a:fillRect/>
                                           </a:stretch>
@@ -1702,7 +1702,7 @@
                           </w:p>
                         </w:txbxContent>
                       </wps:txbx>
-                      <wps:bodyPr lIns="0" rIns="0" tIns="0" bIns="0">
+                      <wps:bodyPr lIns="0" rIns="0" tIns="0" bIns="0" anchor="t">
                         <a:noAutofit/>
                       </wps:bodyPr>
                     </wps:wsp>
@@ -1713,7 +1713,7 @@
           </mc:Choice>
           <mc:Fallback>
             <w:pict>
-              <v:rect id="shape_0" ID="Ramka3" fillcolor="white" stroked="f" style="position:absolute;margin-left:86.3pt;margin-top:0.05pt;width:184.55pt;height:183.5pt;mso-wrap-style:square;v-text-anchor:top;mso-position-horizontal:center">
+              <v:rect id="shape_0" ID="Ramka3" path="m0,0l-2147483645,0l-2147483645,-2147483646l0,-2147483646xe" fillcolor="white" stroked="f" o:allowincell="f" style="position:absolute;margin-left:86.25pt;margin-top:0.05pt;width:184.6pt;height:183.55pt;mso-wrap-style:square;v-text-anchor:top;mso-position-horizontal:center">
                 <v:fill o:detectmouseclick="t" type="solid" color2="black"/>
                 <v:stroke color="#3465a4" joinstyle="round" endcap="flat"/>
                 <v:textbox>
@@ -1748,7 +1748,7 @@
                                     </pic:cNvPicPr>
                                   </pic:nvPicPr>
                                   <pic:blipFill>
-                                    <a:blip r:embed="rId4"/>
+                                    <a:blip r:embed="rId7"/>
                                     <a:stretch>
                                       <a:fillRect/>
                                     </a:stretch>
@@ -2702,7 +2702,7 @@
         <mc:AlternateContent>
           <mc:Choice Requires="wps">
             <w:drawing>
-              <wp:anchor behindDoc="0" distT="0" distB="0" distL="0" distR="0" simplePos="0" locked="0" layoutInCell="0" allowOverlap="1" relativeHeight="5">
+              <wp:anchor behindDoc="0" distT="0" distB="0" distL="0" distR="0" simplePos="0" locked="0" layoutInCell="0" allowOverlap="1" relativeHeight="8">
                 <wp:simplePos x="0" y="0"/>
                 <wp:positionH relativeFrom="column">
                   <wp:posOffset>328930</wp:posOffset>
@@ -2710,7 +2710,7 @@
                 <wp:positionV relativeFrom="paragraph">
                   <wp:posOffset>17145</wp:posOffset>
                 </wp:positionV>
-                <wp:extent cx="3879215" cy="2909570"/>
+                <wp:extent cx="3879850" cy="2910205"/>
                 <wp:effectExtent l="0" t="0" r="0" b="0"/>
                 <wp:wrapTopAndBottom/>
                 <wp:docPr id="13" name="Ramka4"/>
@@ -2721,7 +2721,7 @@
                       <wps:spPr>
                         <a:xfrm>
                           <a:off x="0" y="0"/>
-                          <a:ext cx="3878640" cy="2908800"/>
+                          <a:ext cx="3879360" cy="2909520"/>
                         </a:xfrm>
                         <a:prstGeom prst="rect">
                           <a:avLst/>
@@ -2752,7 +2752,9 @@
                               </w:rPr>
                             </w:pPr>
                             <w:r>
-                              <w:rPr/>
+                              <w:rPr>
+                                <w:color w:val="000000"/>
+                              </w:rPr>
                               <w:drawing>
                                 <wp:inline distT="0" distB="0" distL="0" distR="0">
                                   <wp:extent cx="3425825" cy="2569210"/>
@@ -2771,7 +2773,7 @@
                                           </pic:cNvPicPr>
                                         </pic:nvPicPr>
                                         <pic:blipFill>
-                                          <a:blip r:embed="rId5"/>
+                                          <a:blip r:embed="rId8"/>
                                           <a:stretch>
                                             <a:fillRect/>
                                           </a:stretch>
@@ -2793,6 +2795,7 @@
                             </w:r>
                             <w:r>
                               <w:rPr>
+                                <w:color w:val="000000"/>
                                 <w:sz w:val="18"/>
                                 <w:szCs w:val="18"/>
                               </w:rPr>
@@ -2800,6 +2803,7 @@
                             </w:r>
                             <w:r>
                               <w:rPr>
+                                <w:color w:val="000000"/>
                                 <w:sz w:val="18"/>
                                 <w:szCs w:val="18"/>
                               </w:rPr>
@@ -2809,6 +2813,7 @@
                               <w:rPr>
                                 <w:sz w:val="18"/>
                                 <w:szCs w:val="18"/>
+                                <w:color w:val="000000"/>
                               </w:rPr>
                               <w:instrText> SEQ Rysunek \* ARABIC </w:instrText>
                             </w:r>
@@ -2816,6 +2821,7 @@
                               <w:rPr>
                                 <w:sz w:val="18"/>
                                 <w:szCs w:val="18"/>
+                                <w:color w:val="000000"/>
                               </w:rPr>
                               <w:fldChar w:fldCharType="separate"/>
                             </w:r>
@@ -2823,6 +2829,7 @@
                               <w:rPr>
                                 <w:sz w:val="18"/>
                                 <w:szCs w:val="18"/>
+                                <w:color w:val="000000"/>
                               </w:rPr>
                               <w:t>4</w:t>
                             </w:r>
@@ -2830,11 +2837,13 @@
                               <w:rPr>
                                 <w:sz w:val="18"/>
                                 <w:szCs w:val="18"/>
+                                <w:color w:val="000000"/>
                               </w:rPr>
                               <w:fldChar w:fldCharType="end"/>
                             </w:r>
                             <w:r>
                               <w:rPr>
+                                <w:color w:val="000000"/>
                                 <w:sz w:val="18"/>
                                 <w:szCs w:val="18"/>
                               </w:rPr>
@@ -2843,7 +2852,7 @@
                           </w:p>
                         </w:txbxContent>
                       </wps:txbx>
-                      <wps:bodyPr lIns="0" rIns="0" tIns="0" bIns="0">
+                      <wps:bodyPr lIns="0" rIns="0" tIns="0" bIns="0" anchor="t">
                         <a:noAutofit/>
                       </wps:bodyPr>
                     </wps:wsp>
@@ -2854,7 +2863,7 @@
           </mc:Choice>
           <mc:Fallback>
             <w:pict>
-              <v:rect id="shape_0" ID="Ramka4" fillcolor="white" stroked="f" style="position:absolute;margin-left:25.9pt;margin-top:1.35pt;width:305.35pt;height:229pt;mso-wrap-style:square;v-text-anchor:top">
+              <v:rect id="shape_0" ID="Ramka4" path="m0,0l-2147483645,0l-2147483645,-2147483646l0,-2147483646xe" fillcolor="white" stroked="f" o:allowincell="f" style="position:absolute;margin-left:25.9pt;margin-top:1.35pt;width:305.4pt;height:229.05pt;mso-wrap-style:square;v-text-anchor:top">
                 <v:fill o:detectmouseclick="t" type="solid" color2="black"/>
                 <v:stroke color="#3465a4" joinstyle="round" endcap="flat"/>
                 <v:textbox>
@@ -2870,7 +2879,9 @@
                         </w:rPr>
                       </w:pPr>
                       <w:r>
-                        <w:rPr/>
+                        <w:rPr>
+                          <w:color w:val="000000"/>
+                        </w:rPr>
                         <w:drawing>
                           <wp:inline distT="0" distB="0" distL="0" distR="0">
                             <wp:extent cx="3425825" cy="2569210"/>
@@ -2889,7 +2900,7 @@
                                     </pic:cNvPicPr>
                                   </pic:nvPicPr>
                                   <pic:blipFill>
-                                    <a:blip r:embed="rId5"/>
+                                    <a:blip r:embed="rId9"/>
                                     <a:stretch>
                                       <a:fillRect/>
                                     </a:stretch>
@@ -2911,6 +2922,7 @@
                       </w:r>
                       <w:r>
                         <w:rPr>
+                          <w:color w:val="000000"/>
                           <w:sz w:val="18"/>
                           <w:szCs w:val="18"/>
                         </w:rPr>
@@ -2918,6 +2930,7 @@
                       </w:r>
                       <w:r>
                         <w:rPr>
+                          <w:color w:val="000000"/>
                           <w:sz w:val="18"/>
                           <w:szCs w:val="18"/>
                         </w:rPr>
@@ -2927,6 +2940,7 @@
                         <w:rPr>
                           <w:sz w:val="18"/>
                           <w:szCs w:val="18"/>
+                          <w:color w:val="000000"/>
                         </w:rPr>
                         <w:instrText> SEQ Rysunek \* ARABIC </w:instrText>
                       </w:r>
@@ -2934,6 +2948,7 @@
                         <w:rPr>
                           <w:sz w:val="18"/>
                           <w:szCs w:val="18"/>
+                          <w:color w:val="000000"/>
                         </w:rPr>
                         <w:fldChar w:fldCharType="separate"/>
                       </w:r>
@@ -2941,6 +2956,7 @@
                         <w:rPr>
                           <w:sz w:val="18"/>
                           <w:szCs w:val="18"/>
+                          <w:color w:val="000000"/>
                         </w:rPr>
                         <w:t>4</w:t>
                       </w:r>
@@ -2948,11 +2964,13 @@
                         <w:rPr>
                           <w:sz w:val="18"/>
                           <w:szCs w:val="18"/>
+                          <w:color w:val="000000"/>
                         </w:rPr>
                         <w:fldChar w:fldCharType="end"/>
                       </w:r>
                       <w:r>
                         <w:rPr>
+                          <w:color w:val="000000"/>
                           <w:sz w:val="18"/>
                           <w:szCs w:val="18"/>
                         </w:rPr>
@@ -3001,7 +3019,7 @@
         <mc:AlternateContent>
           <mc:Choice Requires="wps">
             <w:drawing>
-              <wp:anchor behindDoc="0" distT="0" distB="0" distL="0" distR="0" simplePos="0" locked="0" layoutInCell="0" allowOverlap="1" relativeHeight="6">
+              <wp:anchor behindDoc="0" distT="0" distB="0" distL="0" distR="0" simplePos="0" locked="0" layoutInCell="0" allowOverlap="1" relativeHeight="10">
                 <wp:simplePos x="0" y="0"/>
                 <wp:positionH relativeFrom="column">
                   <wp:align>center</wp:align>
@@ -3009,7 +3027,7 @@
                 <wp:positionV relativeFrom="paragraph">
                   <wp:posOffset>635</wp:posOffset>
                 </wp:positionV>
-                <wp:extent cx="3235960" cy="2710815"/>
+                <wp:extent cx="3236595" cy="2711450"/>
                 <wp:effectExtent l="0" t="0" r="0" b="0"/>
                 <wp:wrapSquare wrapText="largest"/>
                 <wp:docPr id="17" name="Ramka5"/>
@@ -3020,7 +3038,7 @@
                       <wps:spPr>
                         <a:xfrm>
                           <a:off x="0" y="0"/>
-                          <a:ext cx="3235320" cy="2710080"/>
+                          <a:ext cx="3236040" cy="2710800"/>
                         </a:xfrm>
                         <a:prstGeom prst="rect">
                           <a:avLst/>
@@ -3051,7 +3069,9 @@
                               </w:rPr>
                             </w:pPr>
                             <w:r>
-                              <w:rPr/>
+                              <w:rPr>
+                                <w:color w:val="000000"/>
+                              </w:rPr>
                               <w:drawing>
                                 <wp:inline distT="0" distB="0" distL="0" distR="0">
                                   <wp:extent cx="3235325" cy="2426335"/>
@@ -3070,7 +3090,7 @@
                                           </pic:cNvPicPr>
                                         </pic:nvPicPr>
                                         <pic:blipFill>
-                                          <a:blip r:embed="rId6"/>
+                                          <a:blip r:embed="rId10"/>
                                           <a:stretch>
                                             <a:fillRect/>
                                           </a:stretch>
@@ -3092,6 +3112,7 @@
                             </w:r>
                             <w:r>
                               <w:rPr>
+                                <w:color w:val="000000"/>
                                 <w:sz w:val="18"/>
                                 <w:szCs w:val="18"/>
                               </w:rPr>
@@ -3099,6 +3120,7 @@
                             </w:r>
                             <w:r>
                               <w:rPr>
+                                <w:color w:val="000000"/>
                                 <w:sz w:val="18"/>
                                 <w:szCs w:val="18"/>
                               </w:rPr>
@@ -3108,6 +3130,7 @@
                               <w:rPr>
                                 <w:sz w:val="18"/>
                                 <w:szCs w:val="18"/>
+                                <w:color w:val="000000"/>
                               </w:rPr>
                               <w:instrText> SEQ Rysunek \* ARABIC </w:instrText>
                             </w:r>
@@ -3115,6 +3138,7 @@
                               <w:rPr>
                                 <w:sz w:val="18"/>
                                 <w:szCs w:val="18"/>
+                                <w:color w:val="000000"/>
                               </w:rPr>
                               <w:fldChar w:fldCharType="separate"/>
                             </w:r>
@@ -3122,6 +3146,7 @@
                               <w:rPr>
                                 <w:sz w:val="18"/>
                                 <w:szCs w:val="18"/>
+                                <w:color w:val="000000"/>
                               </w:rPr>
                               <w:t>5</w:t>
                             </w:r>
@@ -3129,11 +3154,13 @@
                               <w:rPr>
                                 <w:sz w:val="18"/>
                                 <w:szCs w:val="18"/>
+                                <w:color w:val="000000"/>
                               </w:rPr>
                               <w:fldChar w:fldCharType="end"/>
                             </w:r>
                             <w:r>
                               <w:rPr>
+                                <w:color w:val="000000"/>
                                 <w:sz w:val="18"/>
                                 <w:szCs w:val="18"/>
                               </w:rPr>
@@ -3142,7 +3169,7 @@
                           </w:p>
                         </w:txbxContent>
                       </wps:txbx>
-                      <wps:bodyPr lIns="0" rIns="0" tIns="0" bIns="0">
+                      <wps:bodyPr lIns="0" rIns="0" tIns="0" bIns="0" anchor="t">
                         <a:noAutofit/>
                       </wps:bodyPr>
                     </wps:wsp>
@@ -3153,7 +3180,7 @@
           </mc:Choice>
           <mc:Fallback>
             <w:pict>
-              <v:rect id="shape_0" ID="Ramka5" fillcolor="white" stroked="f" style="position:absolute;margin-left:51.2pt;margin-top:0.05pt;width:254.7pt;height:213.35pt;mso-wrap-style:square;v-text-anchor:top;mso-position-horizontal:center">
+              <v:rect id="shape_0" ID="Ramka5" path="m0,0l-2147483645,0l-2147483645,-2147483646l0,-2147483646xe" fillcolor="white" stroked="f" o:allowincell="f" style="position:absolute;margin-left:51.2pt;margin-top:0.05pt;width:254.75pt;height:213.4pt;mso-wrap-style:square;v-text-anchor:top;mso-position-horizontal:center">
                 <v:fill o:detectmouseclick="t" type="solid" color2="black"/>
                 <v:stroke color="#3465a4" joinstyle="round" endcap="flat"/>
                 <v:textbox>
@@ -3169,7 +3196,9 @@
                         </w:rPr>
                       </w:pPr>
                       <w:r>
-                        <w:rPr/>
+                        <w:rPr>
+                          <w:color w:val="000000"/>
+                        </w:rPr>
                         <w:drawing>
                           <wp:inline distT="0" distB="0" distL="0" distR="0">
                             <wp:extent cx="3235325" cy="2426335"/>
@@ -3188,7 +3217,7 @@
                                     </pic:cNvPicPr>
                                   </pic:nvPicPr>
                                   <pic:blipFill>
-                                    <a:blip r:embed="rId6"/>
+                                    <a:blip r:embed="rId11"/>
                                     <a:stretch>
                                       <a:fillRect/>
                                     </a:stretch>
@@ -3210,6 +3239,7 @@
                       </w:r>
                       <w:r>
                         <w:rPr>
+                          <w:color w:val="000000"/>
                           <w:sz w:val="18"/>
                           <w:szCs w:val="18"/>
                         </w:rPr>
@@ -3217,6 +3247,7 @@
                       </w:r>
                       <w:r>
                         <w:rPr>
+                          <w:color w:val="000000"/>
                           <w:sz w:val="18"/>
                           <w:szCs w:val="18"/>
                         </w:rPr>
@@ -3226,6 +3257,7 @@
                         <w:rPr>
                           <w:sz w:val="18"/>
                           <w:szCs w:val="18"/>
+                          <w:color w:val="000000"/>
                         </w:rPr>
                         <w:instrText> SEQ Rysunek \* ARABIC </w:instrText>
                       </w:r>
@@ -3233,6 +3265,7 @@
                         <w:rPr>
                           <w:sz w:val="18"/>
                           <w:szCs w:val="18"/>
+                          <w:color w:val="000000"/>
                         </w:rPr>
                         <w:fldChar w:fldCharType="separate"/>
                       </w:r>
@@ -3240,6 +3273,7 @@
                         <w:rPr>
                           <w:sz w:val="18"/>
                           <w:szCs w:val="18"/>
+                          <w:color w:val="000000"/>
                         </w:rPr>
                         <w:t>5</w:t>
                       </w:r>
@@ -3247,11 +3281,13 @@
                         <w:rPr>
                           <w:sz w:val="18"/>
                           <w:szCs w:val="18"/>
+                          <w:color w:val="000000"/>
                         </w:rPr>
                         <w:fldChar w:fldCharType="end"/>
                       </w:r>
                       <w:r>
                         <w:rPr>
+                          <w:color w:val="000000"/>
                           <w:sz w:val="18"/>
                           <w:szCs w:val="18"/>
                         </w:rPr>
@@ -3566,19 +3602,7 @@
         </w:rPr>
         <w:t xml:space="preserve">Tętno –  badanie wykorzystujące fotopletyzmograf , które </w:t>
         <w:br/>
-        <w:t>odpowiedzialne jest za pomiar ilości uderzeń serca w określonej jednostce czasu (  liczba uderz</w:t>
-      </w:r>
-      <w:r>
-        <w:rPr>
-          <w:lang w:val="pl-PL"/>
-        </w:rPr>
-        <w:t>e</w:t>
-      </w:r>
-      <w:r>
-        <w:rPr>
-          <w:lang w:val="pl-PL"/>
-        </w:rPr>
-        <w:t>ń na minutę ). Za pomocą powyższego możliwe jest określenie intensywności wysiłku fizycznego dla wykorzystywanej jednostki.</w:t>
+        <w:t>odpowiedzialne jest za pomiar ilości uderzeń serca w określonej jednostce czasu (  liczba uderzeń na minutę ). Za pomocą powyższego możliwe jest określenie intensywności wysiłku fizycznego dla wykorzystywanej jednostki.</w:t>
       </w:r>
     </w:p>
     <w:p>
@@ -3604,15 +3628,7 @@
       </w:pPr>
       <w:r>
         <w:rPr/>
-        <w:t>Bad</w:t>
-      </w:r>
-      <w:r>
-        <w:rPr/>
-        <w:t>a</w:t>
-      </w:r>
-      <w:r>
-        <w:rPr/>
-        <w:t>nie, które zostanie przeprowadzone na potrzeby niniejszego projektu ma na celu zebrania powyżej opisanych sygnałów. Plan przebiegu eksperymentu:</w:t>
+        <w:t>Badanie, które zostanie przeprowadzone na potrzeby niniejszego projektu ma na celu zebrania powyżej opisanych sygnałów. Plan przebiegu eksperymentu:</w:t>
       </w:r>
     </w:p>
     <w:p>
@@ -3622,6 +3638,7 @@
           <w:ilvl w:val="0"/>
           <w:numId w:val="8"/>
         </w:numPr>
+        <w:ind w:left="720" w:right="0" w:hanging="360"/>
         <w:rPr/>
       </w:pPr>
       <w:r>
@@ -3636,6 +3653,7 @@
           <w:ilvl w:val="0"/>
           <w:numId w:val="8"/>
         </w:numPr>
+        <w:ind w:left="720" w:right="0" w:hanging="360"/>
         <w:rPr/>
       </w:pPr>
       <w:r>
@@ -3650,6 +3668,7 @@
           <w:ilvl w:val="0"/>
           <w:numId w:val="8"/>
         </w:numPr>
+        <w:ind w:left="720" w:right="0" w:hanging="360"/>
         <w:rPr/>
       </w:pPr>
       <w:r>
@@ -3664,6 +3683,7 @@
           <w:ilvl w:val="0"/>
           <w:numId w:val="8"/>
         </w:numPr>
+        <w:ind w:left="720" w:right="0" w:hanging="360"/>
         <w:rPr/>
       </w:pPr>
       <w:r>
@@ -3678,6 +3698,7 @@
           <w:ilvl w:val="0"/>
           <w:numId w:val="8"/>
         </w:numPr>
+        <w:ind w:left="720" w:right="0" w:hanging="360"/>
         <w:rPr/>
       </w:pPr>
       <w:r>
@@ -3692,6 +3713,7 @@
           <w:ilvl w:val="0"/>
           <w:numId w:val="8"/>
         </w:numPr>
+        <w:ind w:left="720" w:right="0" w:hanging="360"/>
         <w:rPr/>
       </w:pPr>
       <w:r>
@@ -3706,6 +3728,7 @@
           <w:ilvl w:val="0"/>
           <w:numId w:val="8"/>
         </w:numPr>
+        <w:ind w:left="720" w:right="0" w:hanging="360"/>
         <w:rPr/>
       </w:pPr>
       <w:r>
@@ -3720,6 +3743,7 @@
           <w:ilvl w:val="0"/>
           <w:numId w:val="8"/>
         </w:numPr>
+        <w:ind w:left="720" w:right="0" w:hanging="360"/>
         <w:rPr/>
       </w:pPr>
       <w:r>
@@ -3861,8 +3885,27 @@
           <w:szCs w:val="22"/>
           <w:lang w:val="pl-PL" w:eastAsia="pl-PL" w:bidi="ar-SA"/>
         </w:rPr>
-        <w:t xml:space="preserve">Dla każdej osoby biorącej udział w eksperymencie zostaną wyznaczone </w:t>
-      </w:r>
+        <w:t xml:space="preserve">Dla każdej osoby biorącej udział w eksperymencie zostaną wyznaczone wskaźniki odnoszące się do wyżej opisywanych parametrów. Proces opracowywania markerów nastąpi w konsultacji z ekspertem z dziedziny fizjoterapii. Dane z próby chodu zostaną wykorzystane jako referencje, natomiast z truchtu i intensywnego biegu, pozwolą nam znalezienie ekstremów w wydolności </w:t>
+        <w:br/>
+        <w:t xml:space="preserve">ochotników. Oczywiście zostaną uwzględnione parametry biologiczne jak i </w:t>
+        <w:br/>
+        <w:t xml:space="preserve">wydolność uczestników eksperymentu, na wzgląd różnego wytrenowania, kondycji. Następnym krokiem będzie powtórzenie badań z zastosowaniem opracowanych wskaźników i weryfikacja ich trafności. W razie znaczących odchyleń zostaną one na nowo wyznaczone, bądź w przypadku znaczącej poprawy </w:t>
+        <w:br/>
+        <w:t xml:space="preserve">wydolności danego ochotnika. </w:t>
+      </w:r>
+    </w:p>
+    <w:p>
+      <w:pPr>
+        <w:pStyle w:val="Normalny115"/>
+        <w:rPr>
+          <w:rFonts w:ascii="Times New Roman" w:hAnsi="Times New Roman" w:eastAsia="Times New Roman" w:cs="Times New Roman"/>
+          <w:color w:val="auto"/>
+          <w:kern w:val="0"/>
+          <w:sz w:val="22"/>
+          <w:szCs w:val="22"/>
+          <w:lang w:val="pl-PL" w:eastAsia="pl-PL" w:bidi="ar-SA"/>
+        </w:rPr>
+      </w:pPr>
       <w:r>
         <w:rPr>
           <w:rFonts w:eastAsia="Times New Roman" w:cs="Times New Roman"/>
@@ -3872,13 +3915,6 @@
           <w:szCs w:val="22"/>
           <w:lang w:val="pl-PL" w:eastAsia="pl-PL" w:bidi="ar-SA"/>
         </w:rPr>
-        <w:t xml:space="preserve">wskaźniki odnoszące się do wyżej opisywanych parametrów. Proces opracowywania markerów nastąpi w konsultacji z ekspertem z dziedziny fizjoterapii. Dane z próby chodu zostaną wykorzystane jako referencje, natomiast z truchtu i intensywnego biegu, pozwolą nam znalezienie ekstremów w wydolności </w:t>
-        <w:br/>
-        <w:t xml:space="preserve">ochotników. Oczywiście zostaną uwzględnione parametry biologiczne jak i </w:t>
-        <w:br/>
-        <w:t xml:space="preserve">wydolność uczestników eksperymentu, na wzgląd różnego wytrenowania, kondycji. Następnym krokiem będzie powtórzenie badań z zastosowaniem opracowanych wskaźników i weryfikacja ich trafności. W razie znaczących odchyleń zostaną one na nowo wyznaczone, bądź w przypadku znaczącej poprawy </w:t>
-        <w:br/>
-        <w:t xml:space="preserve">wydolności danego ochotnika. </w:t>
       </w:r>
     </w:p>
     <w:p>
@@ -3894,16 +3930,289 @@
         </w:rPr>
       </w:pPr>
       <w:r>
-        <w:rPr/>
-      </w:r>
-    </w:p>
-    <w:p>
-      <w:pPr>
-        <w:pStyle w:val="Normalny115"/>
-        <w:ind w:left="0" w:right="0" w:hanging="0"/>
-        <w:rPr/>
-      </w:pPr>
-      <w:hyperlink r:id="rId7">
+        <w:rPr>
+          <w:rFonts w:eastAsia="Times New Roman" w:cs="Times New Roman"/>
+          <w:color w:val="auto"/>
+          <w:kern w:val="0"/>
+          <w:sz w:val="22"/>
+          <w:szCs w:val="22"/>
+          <w:lang w:val="pl-PL" w:eastAsia="pl-PL" w:bidi="ar-SA"/>
+        </w:rPr>
+      </w:r>
+    </w:p>
+    <w:p>
+      <w:pPr>
+        <w:pStyle w:val="Normalny115"/>
+        <w:ind w:left="0" w:right="0" w:hanging="0"/>
+        <w:rPr>
+          <w:rFonts w:ascii="Times New Roman" w:hAnsi="Times New Roman" w:eastAsia="Times New Roman" w:cs="Times New Roman"/>
+          <w:color w:val="auto"/>
+          <w:kern w:val="0"/>
+          <w:sz w:val="22"/>
+          <w:szCs w:val="22"/>
+          <w:lang w:val="pl-PL" w:eastAsia="pl-PL" w:bidi="ar-SA"/>
+        </w:rPr>
+      </w:pPr>
+      <w:r>
+        <w:rPr>
+          <w:rFonts w:eastAsia="Times New Roman" w:cs="Times New Roman"/>
+          <w:color w:val="auto"/>
+          <w:kern w:val="0"/>
+          <w:sz w:val="22"/>
+          <w:szCs w:val="22"/>
+          <w:lang w:val="pl-PL" w:eastAsia="pl-PL" w:bidi="ar-SA"/>
+        </w:rPr>
+      </w:r>
+    </w:p>
+    <w:p>
+      <w:pPr>
+        <w:pStyle w:val="Podrozdzia"/>
+        <w:ind w:left="0" w:right="0" w:hanging="0"/>
+        <w:rPr>
+          <w:lang w:val="pl-PL"/>
+        </w:rPr>
+      </w:pPr>
+      <w:r>
+        <w:rPr>
+          <w:rFonts w:eastAsia="Times New Roman" w:cs="Times New Roman"/>
+          <w:color w:val="auto"/>
+          <w:kern w:val="0"/>
+          <w:sz w:val="22"/>
+          <w:szCs w:val="22"/>
+          <w:lang w:val="pl-PL" w:eastAsia="pl-PL" w:bidi="ar-SA"/>
+        </w:rPr>
+        <w:t xml:space="preserve">5. </w:t>
+      </w:r>
+      <w:r>
+        <w:rPr>
+          <w:rFonts w:eastAsia="Times New Roman" w:cs="Times New Roman"/>
+          <w:color w:val="auto"/>
+          <w:kern w:val="0"/>
+          <w:sz w:val="22"/>
+          <w:szCs w:val="22"/>
+          <w:lang w:val="pl-PL" w:eastAsia="pl-PL" w:bidi="ar-SA"/>
+        </w:rPr>
+        <w:t>P</w:t>
+      </w:r>
+      <w:r>
+        <w:rPr>
+          <w:rFonts w:eastAsia="Times New Roman" w:cs="Times New Roman"/>
+          <w:color w:val="auto"/>
+          <w:kern w:val="0"/>
+          <w:sz w:val="22"/>
+          <w:szCs w:val="22"/>
+          <w:lang w:val="pl-PL" w:eastAsia="pl-PL" w:bidi="ar-SA"/>
+        </w:rPr>
+        <w:t>odsumowanie</w:t>
+      </w:r>
+    </w:p>
+    <w:p>
+      <w:pPr>
+        <w:pStyle w:val="Normalny115"/>
+        <w:ind w:left="0" w:right="0" w:hanging="0"/>
+        <w:rPr/>
+      </w:pPr>
+      <w:r>
+        <w:rPr>
+          <w:rFonts w:eastAsia="Times New Roman" w:cs="Times New Roman"/>
+          <w:color w:val="auto"/>
+          <w:kern w:val="0"/>
+          <w:sz w:val="22"/>
+          <w:szCs w:val="22"/>
+          <w:lang w:val="pl-PL" w:eastAsia="pl-PL" w:bidi="ar-SA"/>
+        </w:rPr>
+        <w:tab/>
+      </w:r>
+      <w:r>
+        <w:rPr>
+          <w:rFonts w:eastAsia="Times New Roman" w:cs="Times New Roman"/>
+          <w:color w:val="auto"/>
+          <w:kern w:val="0"/>
+          <w:sz w:val="22"/>
+          <w:szCs w:val="22"/>
+          <w:lang w:val="pl-PL" w:eastAsia="pl-PL" w:bidi="ar-SA"/>
+        </w:rPr>
+        <w:t xml:space="preserve">Projekt systemu pomiarowego sygnałów biologicznych w diagnostyce </w:t>
+        <w:br/>
+        <w:t xml:space="preserve">obciążenia w sesjach treningowych sportowców został zrealizowany </w:t>
+        <w:br/>
+        <w:t>w następującym stopniu:</w:t>
+      </w:r>
+    </w:p>
+    <w:p>
+      <w:pPr>
+        <w:pStyle w:val="Normalny115"/>
+        <w:numPr>
+          <w:ilvl w:val="0"/>
+          <w:numId w:val="9"/>
+        </w:numPr>
+        <w:rPr/>
+      </w:pPr>
+      <w:r>
+        <w:rPr>
+          <w:rFonts w:eastAsia="Times New Roman" w:cs="Times New Roman"/>
+          <w:color w:val="auto"/>
+          <w:kern w:val="0"/>
+          <w:sz w:val="22"/>
+          <w:szCs w:val="22"/>
+          <w:lang w:val="pl-PL" w:eastAsia="pl-PL" w:bidi="ar-SA"/>
+        </w:rPr>
+        <w:t>Oprogramowanie toru pomiarowego na badanie EMG,</w:t>
+      </w:r>
+    </w:p>
+    <w:p>
+      <w:pPr>
+        <w:pStyle w:val="Normalny115"/>
+        <w:numPr>
+          <w:ilvl w:val="0"/>
+          <w:numId w:val="9"/>
+        </w:numPr>
+        <w:rPr/>
+      </w:pPr>
+      <w:r>
+        <w:rPr>
+          <w:rFonts w:eastAsia="Times New Roman" w:cs="Times New Roman"/>
+          <w:color w:val="auto"/>
+          <w:kern w:val="0"/>
+          <w:sz w:val="22"/>
+          <w:szCs w:val="22"/>
+          <w:lang w:val="pl-PL" w:eastAsia="pl-PL" w:bidi="ar-SA"/>
+        </w:rPr>
+        <w:t>Przygotowanie toru pomiarowego do pomiaru impedancji skóry,</w:t>
+      </w:r>
+    </w:p>
+    <w:p>
+      <w:pPr>
+        <w:pStyle w:val="Normalny115"/>
+        <w:numPr>
+          <w:ilvl w:val="0"/>
+          <w:numId w:val="9"/>
+        </w:numPr>
+        <w:rPr/>
+      </w:pPr>
+      <w:r>
+        <w:rPr>
+          <w:rFonts w:eastAsia="Times New Roman" w:cs="Times New Roman"/>
+          <w:color w:val="auto"/>
+          <w:kern w:val="0"/>
+          <w:sz w:val="22"/>
+          <w:szCs w:val="22"/>
+          <w:lang w:val="pl-PL" w:eastAsia="pl-PL" w:bidi="ar-SA"/>
+        </w:rPr>
+        <w:t>Badanie przepływu krwi i tętna w momencie opracowywania artykułu nie zostało zaimplementowane.</w:t>
+      </w:r>
+    </w:p>
+    <w:p>
+      <w:pPr>
+        <w:pStyle w:val="Normalny115"/>
+        <w:numPr>
+          <w:ilvl w:val="0"/>
+          <w:numId w:val="0"/>
+        </w:numPr>
+        <w:ind w:left="720" w:right="0" w:hanging="0"/>
+        <w:rPr/>
+      </w:pPr>
+      <w:r>
+        <w:rPr>
+          <w:rFonts w:eastAsia="Times New Roman" w:cs="Times New Roman"/>
+          <w:color w:val="auto"/>
+          <w:kern w:val="0"/>
+          <w:sz w:val="22"/>
+          <w:szCs w:val="22"/>
+          <w:lang w:val="pl-PL" w:eastAsia="pl-PL" w:bidi="ar-SA"/>
+        </w:rPr>
+        <w:t>Udało się spełnić następujące założenia:</w:t>
+      </w:r>
+    </w:p>
+    <w:p>
+      <w:pPr>
+        <w:pStyle w:val="Normalny115"/>
+        <w:numPr>
+          <w:ilvl w:val="0"/>
+          <w:numId w:val="9"/>
+        </w:numPr>
+        <w:rPr/>
+      </w:pPr>
+      <w:r>
+        <w:rPr>
+          <w:rFonts w:eastAsia="Times New Roman" w:cs="Times New Roman"/>
+          <w:color w:val="auto"/>
+          <w:kern w:val="0"/>
+          <w:sz w:val="22"/>
+          <w:szCs w:val="22"/>
+          <w:lang w:val="pl-PL" w:eastAsia="pl-PL" w:bidi="ar-SA"/>
+        </w:rPr>
+        <w:t>wizualizacja danych,</w:t>
+      </w:r>
+    </w:p>
+    <w:p>
+      <w:pPr>
+        <w:pStyle w:val="Normalny115"/>
+        <w:numPr>
+          <w:ilvl w:val="0"/>
+          <w:numId w:val="9"/>
+        </w:numPr>
+        <w:rPr/>
+      </w:pPr>
+      <w:r>
+        <w:rPr>
+          <w:rFonts w:eastAsia="Times New Roman" w:cs="Times New Roman"/>
+          <w:color w:val="auto"/>
+          <w:kern w:val="0"/>
+          <w:sz w:val="22"/>
+          <w:szCs w:val="22"/>
+          <w:lang w:val="pl-PL" w:eastAsia="pl-PL" w:bidi="ar-SA"/>
+        </w:rPr>
+        <w:t xml:space="preserve">stabilność połączenia, </w:t>
+      </w:r>
+    </w:p>
+    <w:p>
+      <w:pPr>
+        <w:pStyle w:val="Normalny115"/>
+        <w:numPr>
+          <w:ilvl w:val="0"/>
+          <w:numId w:val="9"/>
+        </w:numPr>
+        <w:rPr/>
+      </w:pPr>
+      <w:r>
+        <w:rPr>
+          <w:rFonts w:eastAsia="Times New Roman" w:cs="Times New Roman"/>
+          <w:color w:val="auto"/>
+          <w:kern w:val="0"/>
+          <w:sz w:val="22"/>
+          <w:szCs w:val="22"/>
+          <w:lang w:val="pl-PL" w:eastAsia="pl-PL" w:bidi="ar-SA"/>
+        </w:rPr>
+        <w:t xml:space="preserve">możliwość zarządzania całym systemem z poziomu komputera </w:t>
+        <w:br/>
+        <w:t>diagnosty.</w:t>
+      </w:r>
+    </w:p>
+    <w:p>
+      <w:pPr>
+        <w:pStyle w:val="Normalny115"/>
+        <w:ind w:left="0" w:right="0" w:hanging="0"/>
+        <w:rPr>
+          <w:rFonts w:ascii="Times New Roman" w:hAnsi="Times New Roman" w:eastAsia="Times New Roman" w:cs="Times New Roman"/>
+          <w:color w:val="auto"/>
+          <w:kern w:val="0"/>
+          <w:sz w:val="22"/>
+          <w:szCs w:val="22"/>
+          <w:lang w:val="pl-PL" w:eastAsia="pl-PL" w:bidi="ar-SA"/>
+        </w:rPr>
+      </w:pPr>
+      <w:r>
+        <w:rPr/>
+      </w:r>
+    </w:p>
+    <w:p>
+      <w:pPr>
+        <w:pStyle w:val="Normalny115"/>
+        <w:ind w:left="0" w:right="0" w:hanging="0"/>
+        <w:rPr/>
+      </w:pPr>
+      <w:hyperlink r:id="rId12">
         <w:r>
           <w:rPr>
             <w:rStyle w:val="Czeinternetowe"/>
@@ -3917,11 +4226,11 @@
       </w:r>
     </w:p>
     <w:sectPr>
-      <w:footerReference w:type="even" r:id="rId8"/>
-      <w:footerReference w:type="default" r:id="rId9"/>
+      <w:footerReference w:type="even" r:id="rId13"/>
+      <w:footerReference w:type="default" r:id="rId14"/>
       <w:type w:val="nextPage"/>
       <w:pgSz w:w="11906" w:h="16838"/>
-      <w:pgMar w:left="2381" w:right="2381" w:header="0" w:top="3119" w:footer="708" w:bottom="2835" w:gutter="0"/>
+      <w:pgMar w:left="2381" w:right="2381" w:gutter="0" w:header="0" w:top="3119" w:footer="708" w:bottom="2835"/>
       <w:pgNumType w:fmt="decimal"/>
       <w:formProt w:val="false"/>
       <w:textDirection w:val="lrTb"/>
@@ -5109,6 +5418,143 @@
     </w:lvl>
   </w:abstractNum>
   <w:abstractNum w:abstractNumId="9">
+    <w:lvl w:ilvl="0">
+      <w:start w:val="1"/>
+      <w:numFmt w:val="bullet"/>
+      <w:lvlText w:val=""/>
+      <w:lvlJc w:val="left"/>
+      <w:pPr>
+        <w:tabs>
+          <w:tab w:val="num" w:pos="720"/>
+        </w:tabs>
+        <w:ind w:left="720" w:hanging="360"/>
+      </w:pPr>
+      <w:rPr>
+        <w:rFonts w:ascii="Symbol" w:hAnsi="Symbol" w:cs="Symbol" w:hint="default"/>
+      </w:rPr>
+    </w:lvl>
+    <w:lvl w:ilvl="1">
+      <w:start w:val="1"/>
+      <w:numFmt w:val="bullet"/>
+      <w:lvlText w:val="◦"/>
+      <w:lvlJc w:val="left"/>
+      <w:pPr>
+        <w:tabs>
+          <w:tab w:val="num" w:pos="1080"/>
+        </w:tabs>
+        <w:ind w:left="1080" w:hanging="360"/>
+      </w:pPr>
+      <w:rPr>
+        <w:rFonts w:ascii="OpenSymbol" w:hAnsi="OpenSymbol" w:cs="OpenSymbol" w:hint="default"/>
+      </w:rPr>
+    </w:lvl>
+    <w:lvl w:ilvl="2">
+      <w:start w:val="1"/>
+      <w:numFmt w:val="bullet"/>
+      <w:lvlText w:val="▪"/>
+      <w:lvlJc w:val="left"/>
+      <w:pPr>
+        <w:tabs>
+          <w:tab w:val="num" w:pos="1440"/>
+        </w:tabs>
+        <w:ind w:left="1440" w:hanging="360"/>
+      </w:pPr>
+      <w:rPr>
+        <w:rFonts w:ascii="OpenSymbol" w:hAnsi="OpenSymbol" w:cs="OpenSymbol" w:hint="default"/>
+      </w:rPr>
+    </w:lvl>
+    <w:lvl w:ilvl="3">
+      <w:start w:val="1"/>
+      <w:numFmt w:val="bullet"/>
+      <w:lvlText w:val=""/>
+      <w:lvlJc w:val="left"/>
+      <w:pPr>
+        <w:tabs>
+          <w:tab w:val="num" w:pos="1800"/>
+        </w:tabs>
+        <w:ind w:left="1800" w:hanging="360"/>
+      </w:pPr>
+      <w:rPr>
+        <w:rFonts w:ascii="Symbol" w:hAnsi="Symbol" w:cs="Symbol" w:hint="default"/>
+      </w:rPr>
+    </w:lvl>
+    <w:lvl w:ilvl="4">
+      <w:start w:val="1"/>
+      <w:numFmt w:val="bullet"/>
+      <w:lvlText w:val="◦"/>
+      <w:lvlJc w:val="left"/>
+      <w:pPr>
+        <w:tabs>
+          <w:tab w:val="num" w:pos="2160"/>
+        </w:tabs>
+        <w:ind w:left="2160" w:hanging="360"/>
+      </w:pPr>
+      <w:rPr>
+        <w:rFonts w:ascii="OpenSymbol" w:hAnsi="OpenSymbol" w:cs="OpenSymbol" w:hint="default"/>
+      </w:rPr>
+    </w:lvl>
+    <w:lvl w:ilvl="5">
+      <w:start w:val="1"/>
+      <w:numFmt w:val="bullet"/>
+      <w:lvlText w:val="▪"/>
+      <w:lvlJc w:val="left"/>
+      <w:pPr>
+        <w:tabs>
+          <w:tab w:val="num" w:pos="2520"/>
+        </w:tabs>
+        <w:ind w:left="2520" w:hanging="360"/>
+      </w:pPr>
+      <w:rPr>
+        <w:rFonts w:ascii="OpenSymbol" w:hAnsi="OpenSymbol" w:cs="OpenSymbol" w:hint="default"/>
+      </w:rPr>
+    </w:lvl>
+    <w:lvl w:ilvl="6">
+      <w:start w:val="1"/>
+      <w:numFmt w:val="bullet"/>
+      <w:lvlText w:val=""/>
+      <w:lvlJc w:val="left"/>
+      <w:pPr>
+        <w:tabs>
+          <w:tab w:val="num" w:pos="2880"/>
+        </w:tabs>
+        <w:ind w:left="2880" w:hanging="360"/>
+      </w:pPr>
+      <w:rPr>
+        <w:rFonts w:ascii="Symbol" w:hAnsi="Symbol" w:cs="Symbol" w:hint="default"/>
+      </w:rPr>
+    </w:lvl>
+    <w:lvl w:ilvl="7">
+      <w:start w:val="1"/>
+      <w:numFmt w:val="bullet"/>
+      <w:lvlText w:val="◦"/>
+      <w:lvlJc w:val="left"/>
+      <w:pPr>
+        <w:tabs>
+          <w:tab w:val="num" w:pos="3240"/>
+        </w:tabs>
+        <w:ind w:left="3240" w:hanging="360"/>
+      </w:pPr>
+      <w:rPr>
+        <w:rFonts w:ascii="OpenSymbol" w:hAnsi="OpenSymbol" w:cs="OpenSymbol" w:hint="default"/>
+      </w:rPr>
+    </w:lvl>
+    <w:lvl w:ilvl="8">
+      <w:start w:val="1"/>
+      <w:numFmt w:val="bullet"/>
+      <w:lvlText w:val="▪"/>
+      <w:lvlJc w:val="left"/>
+      <w:pPr>
+        <w:tabs>
+          <w:tab w:val="num" w:pos="3600"/>
+        </w:tabs>
+        <w:ind w:left="3600" w:hanging="360"/>
+      </w:pPr>
+      <w:rPr>
+        <w:rFonts w:ascii="OpenSymbol" w:hAnsi="OpenSymbol" w:cs="OpenSymbol" w:hint="default"/>
+      </w:rPr>
+    </w:lvl>
+  </w:abstractNum>
+  <w:abstractNum w:abstractNumId="10">
     <w:lvl w:ilvl="0">
       <w:start w:val="1"/>
       <w:numFmt w:val="none"/>
@@ -5254,6 +5700,9 @@
   <w:num w:numId="9">
     <w:abstractNumId w:val="9"/>
   </w:num>
+  <w:num w:numId="10">
+    <w:abstractNumId w:val="10"/>
+  </w:num>
 </w:numbering>
 </file>
 
@@ -5278,7 +5727,7 @@
     <w:pPr>
       <w:widowControl/>
       <w:suppressAutoHyphens w:val="false"/>
-      <w:overflowPunct w:val="true"/>
+      <w:overflowPunct w:val="false"/>
       <w:bidi w:val="0"/>
       <w:spacing w:before="0" w:after="0"/>
       <w:jc w:val="left"/>
@@ -6063,7 +6512,7 @@
       <w:rFonts w:cs="Lohit Devanagari"/>
     </w:rPr>
   </w:style>
-  <w:style w:type="paragraph" w:styleId="Caption">
+  <w:style w:type="paragraph" w:styleId="Podpis">
     <w:name w:val="Caption"/>
     <w:basedOn w:val="Normal"/>
     <w:qFormat/>
@@ -6110,7 +6559,7 @@
     </w:pPr>
     <w:rPr/>
   </w:style>
-  <w:style w:type="paragraph" w:styleId="Caption1">
+  <w:style w:type="paragraph" w:styleId="Caption">
     <w:name w:val="caption"/>
     <w:basedOn w:val="Normal"/>
     <w:qFormat/>
@@ -6134,7 +6583,7 @@
     <w:pPr>
       <w:widowControl/>
       <w:suppressAutoHyphens w:val="true"/>
-      <w:overflowPunct w:val="true"/>
+      <w:overflowPunct w:val="false"/>
       <w:bidi w:val="0"/>
       <w:spacing w:before="0" w:after="0"/>
       <w:jc w:val="left"/>
@@ -6165,8 +6614,8 @@
   </w:style>
   <w:style w:type="paragraph" w:styleId="StylLegenda9ptWyrwnanydorodka">
     <w:name w:val="Styl Legenda + 9 pt Wyrównany do środka"/>
-    <w:basedOn w:val="Caption1"/>
-    <w:next w:val="Caption1"/>
+    <w:basedOn w:val="Caption"/>
+    <w:next w:val="Caption"/>
     <w:autoRedefine/>
     <w:qFormat/>
     <w:pPr>
@@ -6180,7 +6629,7 @@
       <w:szCs w:val="18"/>
     </w:rPr>
   </w:style>
-  <w:style w:type="paragraph" w:styleId="Podpis">
+  <w:style w:type="paragraph" w:styleId="Sygnatura">
     <w:name w:val="Signature"/>
     <w:basedOn w:val="Normal"/>
     <w:pPr>
@@ -6194,7 +6643,7 @@
     <w:pPr>
       <w:widowControl/>
       <w:suppressAutoHyphens w:val="true"/>
-      <w:overflowPunct w:val="true"/>
+      <w:overflowPunct w:val="false"/>
       <w:bidi w:val="0"/>
       <w:spacing w:before="0" w:after="0"/>
       <w:jc w:val="left"/>
@@ -6250,6 +6699,7 @@
     <w:pPr>
       <w:spacing w:before="120" w:after="120"/>
       <w:jc w:val="center"/>
+      <w:outlineLvl w:val="9"/>
     </w:pPr>
     <w:rPr>
       <w:sz w:val="24"/>
@@ -6419,6 +6869,7 @@
     <w:qFormat/>
     <w:pPr>
       <w:spacing w:before="0" w:after="0"/>
+      <w:outlineLvl w:val="9"/>
     </w:pPr>
     <w:rPr>
       <w:b w:val="false"/>
@@ -6461,7 +6912,7 @@
     <w:pPr>
       <w:widowControl/>
       <w:suppressAutoHyphens w:val="true"/>
-      <w:overflowPunct w:val="true"/>
+      <w:overflowPunct w:val="false"/>
       <w:bidi w:val="0"/>
       <w:spacing w:before="0" w:after="0"/>
       <w:jc w:val="left"/>
@@ -6609,7 +7060,7 @@
   </w:style>
   <w:style w:type="paragraph" w:styleId="Wzory">
     <w:name w:val="wzory"/>
-    <w:basedOn w:val="Caption1"/>
+    <w:basedOn w:val="Caption"/>
     <w:qFormat/>
     <w:pPr>
       <w:tabs>
@@ -6845,7 +7296,7 @@
       <w:keepNext w:val="true"/>
       <w:widowControl/>
       <w:suppressAutoHyphens w:val="true"/>
-      <w:overflowPunct w:val="true"/>
+      <w:overflowPunct w:val="false"/>
       <w:bidi w:val="0"/>
       <w:spacing w:lineRule="auto" w:line="360" w:before="0" w:after="200"/>
       <w:jc w:val="left"/>
@@ -6876,7 +7327,7 @@
       <w:widowControl/>
       <w:suppressLineNumbers/>
       <w:suppressAutoHyphens w:val="true"/>
-      <w:overflowPunct w:val="true"/>
+      <w:overflowPunct w:val="false"/>
       <w:bidi w:val="0"/>
       <w:spacing w:lineRule="auto" w:line="276" w:before="0" w:after="200"/>
       <w:jc w:val="left"/>
@@ -6899,7 +7350,7 @@
     <w:pPr>
       <w:widowControl/>
       <w:suppressAutoHyphens w:val="true"/>
-      <w:overflowPunct w:val="true"/>
+      <w:overflowPunct w:val="false"/>
       <w:bidi w:val="0"/>
       <w:spacing w:lineRule="auto" w:line="312" w:before="0" w:after="200"/>
       <w:ind w:left="0" w:right="0" w:firstLine="363"/>
@@ -6921,7 +7372,7 @@
     <w:pPr>
       <w:widowControl/>
       <w:suppressAutoHyphens w:val="true"/>
-      <w:overflowPunct w:val="true"/>
+      <w:overflowPunct w:val="false"/>
       <w:bidi w:val="0"/>
       <w:spacing w:lineRule="auto" w:line="312" w:before="0" w:after="200"/>
       <w:jc w:val="both"/>
@@ -6983,7 +7434,7 @@
     <w:pPr>
       <w:widowControl w:val="false"/>
       <w:suppressAutoHyphens w:val="true"/>
-      <w:overflowPunct w:val="true"/>
+      <w:overflowPunct w:val="false"/>
       <w:bidi w:val="0"/>
       <w:spacing w:lineRule="auto" w:line="360" w:before="0" w:after="200"/>
       <w:jc w:val="left"/>
@@ -7059,7 +7510,7 @@
   </w:style>
   <w:style w:type="paragraph" w:styleId="TableofFigures">
     <w:name w:val="Table of Figures"/>
-    <w:basedOn w:val="Caption"/>
+    <w:basedOn w:val="Podpis"/>
     <w:qFormat/>
     <w:pPr/>
     <w:rPr/>

</xml_diff>